<commit_message>
Completion on Narrative Update
Narrative Ideas complete
</commit_message>
<xml_diff>
--- a/Design/Narrative Concept/Narrative Idea V1.1.docx
+++ b/Design/Narrative Concept/Narrative Idea V1.1.docx
@@ -1,6 +1,6 @@
 
 <file path=word/document.xml><?xml version="1.0" encoding="utf-8"?>
-<w:document xmlns:wpc="http://schemas.microsoft.com/office/word/2010/wordprocessingCanvas" xmlns:cx="http://schemas.microsoft.com/office/drawing/2014/chartex" xmlns:mc="http://schemas.openxmlformats.org/markup-compatibility/2006" xmlns:o="urn:schemas-microsoft-com:office:office" xmlns:r="http://schemas.openxmlformats.org/officeDocument/2006/relationships" xmlns:m="http://schemas.openxmlformats.org/officeDocument/2006/math" xmlns:v="urn:schemas-microsoft-com:vml" xmlns:wp14="http://schemas.microsoft.com/office/word/2010/wordprocessingDrawing" xmlns:wp="http://schemas.openxmlformats.org/drawingml/2006/wordprocessingDrawing" xmlns:w10="urn:schemas-microsoft-com:office:word" xmlns:w="http://schemas.openxmlformats.org/wordprocessingml/2006/main" xmlns:w14="http://schemas.microsoft.com/office/word/2010/wordml" xmlns:w15="http://schemas.microsoft.com/office/word/2012/wordml" xmlns:w16se="http://schemas.microsoft.com/office/word/2015/wordml/symex" xmlns:wpg="http://schemas.microsoft.com/office/word/2010/wordprocessingGroup" xmlns:wpi="http://schemas.microsoft.com/office/word/2010/wordprocessingInk" xmlns:wne="http://schemas.microsoft.com/office/word/2006/wordml" xmlns:wps="http://schemas.microsoft.com/office/word/2010/wordprocessingShape" mc:Ignorable="w14 w15 w16se wp14">
+<w:document xmlns:wpc="http://schemas.microsoft.com/office/word/2010/wordprocessingCanvas" xmlns:mc="http://schemas.openxmlformats.org/markup-compatibility/2006" xmlns:o="urn:schemas-microsoft-com:office:office" xmlns:r="http://schemas.openxmlformats.org/officeDocument/2006/relationships" xmlns:m="http://schemas.openxmlformats.org/officeDocument/2006/math" xmlns:v="urn:schemas-microsoft-com:vml" xmlns:wp14="http://schemas.microsoft.com/office/word/2010/wordprocessingDrawing" xmlns:wp="http://schemas.openxmlformats.org/drawingml/2006/wordprocessingDrawing" xmlns:w10="urn:schemas-microsoft-com:office:word" xmlns:w="http://schemas.openxmlformats.org/wordprocessingml/2006/main" xmlns:w14="http://schemas.microsoft.com/office/word/2010/wordml" xmlns:w15="http://schemas.microsoft.com/office/word/2012/wordml" xmlns:wpg="http://schemas.microsoft.com/office/word/2010/wordprocessingGroup" xmlns:wpi="http://schemas.microsoft.com/office/word/2010/wordprocessingInk" xmlns:wne="http://schemas.microsoft.com/office/word/2006/wordml" xmlns:wps="http://schemas.microsoft.com/office/word/2010/wordprocessingShape" mc:Ignorable="w14 w15 wp14">
   <w:body>
     <w:p>
       <w:pPr>
@@ -56,15 +56,50 @@
         <w:t xml:space="preserve">The God of Nature guides the adorable creature through a dark cave system, to reach an exit. They find </w:t>
       </w:r>
       <w:r>
-        <w:t>an exit but enter the dead place (where there is a lot of fire).</w:t>
+        <w:t xml:space="preserve">an exit but enter the dead place </w:t>
+      </w:r>
+      <w:r>
+        <w:t>(where there is a lot of fire). It becomes noticeable that a growth on the adorable creature’s body is starting to glow slightly.</w:t>
       </w:r>
       <w:r>
         <w:br/>
-        <w:t>After traversing the dead place they start entering the adorable creatures habitat. A they traverse through the woodland/jungle, they come across more and more dangers.</w:t>
+        <w:t>The adorable creature traverses through the dead place, and eventually arrives in the Jungle (where the adorable creature originates from).</w:t>
       </w:r>
       <w:r>
         <w:br/>
-        <w:t>They reach the area where the adorable creature lives and reaches its mum…It Dies the end.</w:t>
+        <w:t>As they enter the jungle, the adorable creature seems to grow weaker. This grows further apparent when it get closer and closer to its home.</w:t>
+      </w:r>
+      <w:r>
+        <w:br/>
+        <w:t>The Adorable creature eventually arrives at its home where its mother is. As the mother caresses her child, as the camera moves further away from the scene. A cry of sadness can be heard (indicating there is something wrong (a.k.a. Adorable creature is dead). The Game ends. :’(</w:t>
+      </w:r>
+    </w:p>
+    <w:p>
+      <w:pPr>
+        <w:pStyle w:val="Heading1"/>
+      </w:pPr>
+      <w:r>
+        <w:t>Notes:</w:t>
+      </w:r>
+    </w:p>
+    <w:p>
+      <w:r>
+        <w:t>Though the theming seems confusing due to the dead place seemingly being the second “world”/section of the game which could confuse players as it seems like the climax of the narrative.</w:t>
+      </w:r>
+      <w:r>
+        <w:br/>
+        <w:t>What we could do to continue with the theming whilst trying to red</w:t>
+      </w:r>
+      <w:r>
+        <w:t>uce the ludonarrative dissonance is show that even though it seems like a climatic section, it has very little danger and is fairly peaceful. Maybe it could be possible to have no enemies in this level until right at the end as a way to prepare the players for the final section?</w:t>
+      </w:r>
+      <w:r>
+        <w:br/>
+        <w:t xml:space="preserve">Also with the final section being a jungle like environment, maybe we could use animal nature as the main danger, to create that sense that maybe the Cave and the Dead place weren’t that bad after all. </w:t>
+      </w:r>
+      <w:r>
+        <w:br/>
+        <w:t>Finally we got to ensure the ending hurts. Because we are sick bastards and we need to control those lovely bags of emotions (i.e. the players) &gt;:)</w:t>
       </w:r>
       <w:bookmarkStart w:id="0" w:name="_GoBack"/>
       <w:bookmarkEnd w:id="0"/>
@@ -80,7 +115,7 @@
 </file>
 
 <file path=word/styles.xml><?xml version="1.0" encoding="utf-8"?>
-<w:styles xmlns:mc="http://schemas.openxmlformats.org/markup-compatibility/2006" xmlns:r="http://schemas.openxmlformats.org/officeDocument/2006/relationships" xmlns:w="http://schemas.openxmlformats.org/wordprocessingml/2006/main" xmlns:w14="http://schemas.microsoft.com/office/word/2010/wordml" xmlns:w15="http://schemas.microsoft.com/office/word/2012/wordml" xmlns:w16se="http://schemas.microsoft.com/office/word/2015/wordml/symex" mc:Ignorable="w14 w15 w16se">
+<w:styles xmlns:mc="http://schemas.openxmlformats.org/markup-compatibility/2006" xmlns:r="http://schemas.openxmlformats.org/officeDocument/2006/relationships" xmlns:w="http://schemas.openxmlformats.org/wordprocessingml/2006/main" xmlns:w14="http://schemas.microsoft.com/office/word/2010/wordml" xmlns:w15="http://schemas.microsoft.com/office/word/2012/wordml" mc:Ignorable="w14 w15">
   <w:docDefaults>
     <w:rPrDefault>
       <w:rPr>

</xml_diff>